<commit_message>
added watermark to templates
</commit_message>
<xml_diff>
--- a/temp1.docx
+++ b/temp1.docx
@@ -554,7 +554,7 @@
           <wp:extent cx="10668000" cy="7541904"/>
           <wp:effectExtent b="0" l="0" r="0" t="0"/>
           <wp:wrapNone/>
-          <wp:docPr id="1" name="image1.png"/>
+          <wp:docPr id="2" name="image1.png"/>
           <a:graphic>
             <a:graphicData uri="http://schemas.openxmlformats.org/drawingml/2006/picture">
               <pic:pic>
@@ -582,6 +582,196 @@
           </a:graphic>
         </wp:anchor>
       </w:drawing>
+    </w:r>
+    <w:r>
+      <mc:AlternateContent>
+        <mc:Choice Requires="wpg">
+          <w:drawing>
+            <wp:anchor allowOverlap="1" behindDoc="0" distB="114300" distT="114300" distL="114300" distR="114300" hidden="0" layoutInCell="1" locked="0" relativeHeight="0" simplePos="0">
+              <wp:simplePos x="0" y="0"/>
+              <wp:positionH relativeFrom="column">
+                <wp:posOffset>1130300</wp:posOffset>
+              </wp:positionH>
+              <wp:positionV relativeFrom="paragraph">
+                <wp:posOffset>4984750</wp:posOffset>
+              </wp:positionV>
+              <wp:extent cx="7714384" cy="561975"/>
+              <wp:effectExtent b="0" l="0" r="0" t="0"/>
+              <wp:wrapNone/>
+              <wp:docPr id="1" name=""/>
+              <a:graphic>
+                <a:graphicData uri="http://schemas.microsoft.com/office/word/2010/wordprocessingShape">
+                  <wps:wsp>
+                    <wps:cNvSpPr txBox="1"/>
+                    <wps:cNvPr id="2" name="Shape 2"/>
+                    <wps:spPr>
+                      <a:xfrm>
+                        <a:off x="1037175" y="1686950"/>
+                        <a:ext cx="5733600" cy="400200"/>
+                      </a:xfrm>
+                      <a:prstGeom prst="rect">
+                        <a:avLst/>
+                      </a:prstGeom>
+                      <a:noFill/>
+                      <a:ln>
+                        <a:noFill/>
+                      </a:ln>
+                    </wps:spPr>
+                    <wps:txbx>
+                      <w:txbxContent>
+                        <w:p>
+                          <w:pPr>
+                            <w:spacing w:after="0" w:before="0" w:line="240"/>
+                            <w:ind w:left="0" w:right="0" w:firstLine="0"/>
+                            <w:jc w:val="left"/>
+                            <w:textDirection w:val="btLr"/>
+                          </w:pPr>
+                          <w:r>
+                            <w:rPr>
+                              <w:rFonts w:ascii="Arial" w:cs="Arial" w:eastAsia="Arial" w:hAnsi="Arial"/>
+                              <w:b w:val="0"/>
+                              <w:i w:val="0"/>
+                              <w:smallCaps w:val="0"/>
+                              <w:strike w:val="0"/>
+                              <w:color w:val="ff0000"/>
+                              <w:sz w:val="28"/>
+                              <w:vertAlign w:val="baseline"/>
+                            </w:rPr>
+                            <w:t xml:space="preserve">** </w:t>
+                          </w:r>
+                          <w:r>
+                            <w:rPr>
+                              <w:rFonts w:ascii="Arial" w:cs="Arial" w:eastAsia="Arial" w:hAnsi="Arial"/>
+                              <w:b w:val="0"/>
+                              <w:i w:val="0"/>
+                              <w:smallCaps w:val="0"/>
+                              <w:strike w:val="0"/>
+                              <w:color w:val="ff0000"/>
+                              <w:sz w:val="28"/>
+                              <w:vertAlign w:val="baseline"/>
+                            </w:rPr>
+                            <w:t xml:space="preserve">Demo certificate not </w:t>
+                          </w:r>
+                          <w:r>
+                            <w:rPr>
+                              <w:rFonts w:ascii="Arial" w:cs="Arial" w:eastAsia="Arial" w:hAnsi="Arial"/>
+                              <w:b w:val="0"/>
+                              <w:i w:val="0"/>
+                              <w:smallCaps w:val="0"/>
+                              <w:strike w:val="0"/>
+                              <w:color w:val="ff0000"/>
+                              <w:sz w:val="28"/>
+                              <w:vertAlign w:val="baseline"/>
+                            </w:rPr>
+                            <w:t xml:space="preserve">admissible </w:t>
+                          </w:r>
+                          <w:r>
+                            <w:rPr>
+                              <w:rFonts w:ascii="Arial" w:cs="Arial" w:eastAsia="Arial" w:hAnsi="Arial"/>
+                              <w:b w:val="0"/>
+                              <w:i w:val="0"/>
+                              <w:smallCaps w:val="0"/>
+                              <w:strike w:val="0"/>
+                              <w:color w:val="ff0000"/>
+                              <w:sz w:val="28"/>
+                              <w:vertAlign w:val="baseline"/>
+                            </w:rPr>
+                            <w:t xml:space="preserve">for awarding MAR Points</w:t>
+                          </w:r>
+                          <w:r>
+                            <w:rPr>
+                              <w:rFonts w:ascii="Arial" w:cs="Arial" w:eastAsia="Arial" w:hAnsi="Arial"/>
+                              <w:b w:val="0"/>
+                              <w:i w:val="0"/>
+                              <w:smallCaps w:val="0"/>
+                              <w:strike w:val="0"/>
+                              <w:color w:val="000000"/>
+                              <w:sz w:val="28"/>
+                              <w:vertAlign w:val="baseline"/>
+                            </w:rPr>
+                            <w:t xml:space="preserve"> </w:t>
+                          </w:r>
+                          <w:r>
+                            <w:rPr>
+                              <w:rFonts w:ascii="Arial" w:cs="Arial" w:eastAsia="Arial" w:hAnsi="Arial"/>
+                              <w:b w:val="0"/>
+                              <w:i w:val="0"/>
+                              <w:smallCaps w:val="0"/>
+                              <w:strike w:val="0"/>
+                              <w:color w:val="000000"/>
+                              <w:sz w:val="28"/>
+                              <w:vertAlign w:val="baseline"/>
+                            </w:rPr>
+                            <w:t xml:space="preserve">🚫 </w:t>
+                          </w:r>
+                          <w:r>
+                            <w:rPr>
+                              <w:rFonts w:ascii="Arial" w:cs="Arial" w:eastAsia="Arial" w:hAnsi="Arial"/>
+                              <w:b w:val="0"/>
+                              <w:i w:val="0"/>
+                              <w:smallCaps w:val="0"/>
+                              <w:strike w:val="0"/>
+                              <w:color w:val="ff0000"/>
+                              <w:sz w:val="28"/>
+                              <w:vertAlign w:val="baseline"/>
+                            </w:rPr>
+                            <w:t xml:space="preserve">**</w:t>
+                          </w:r>
+                        </w:p>
+                      </w:txbxContent>
+                    </wps:txbx>
+                    <wps:bodyPr anchorCtr="0" anchor="t" bIns="91425" lIns="91425" spcFirstLastPara="1" rIns="91425" wrap="square" tIns="91425">
+                      <a:spAutoFit/>
+                    </wps:bodyPr>
+                  </wps:wsp>
+                </a:graphicData>
+              </a:graphic>
+            </wp:anchor>
+          </w:drawing>
+        </mc:Choice>
+        <mc:Fallback>
+          <w:drawing>
+            <wp:anchor allowOverlap="1" behindDoc="0" distB="114300" distT="114300" distL="114300" distR="114300" hidden="0" layoutInCell="1" locked="0" relativeHeight="0" simplePos="0">
+              <wp:simplePos x="0" y="0"/>
+              <wp:positionH relativeFrom="column">
+                <wp:posOffset>1130300</wp:posOffset>
+              </wp:positionH>
+              <wp:positionV relativeFrom="paragraph">
+                <wp:posOffset>4984750</wp:posOffset>
+              </wp:positionV>
+              <wp:extent cx="7714384" cy="561975"/>
+              <wp:effectExtent b="0" l="0" r="0" t="0"/>
+              <wp:wrapNone/>
+              <wp:docPr id="1" name="image2.png"/>
+              <a:graphic>
+                <a:graphicData uri="http://schemas.openxmlformats.org/drawingml/2006/picture">
+                  <pic:pic>
+                    <pic:nvPicPr>
+                      <pic:cNvPr id="0" name="image2.png"/>
+                      <pic:cNvPicPr preferRelativeResize="0"/>
+                    </pic:nvPicPr>
+                    <pic:blipFill>
+                      <a:blip r:embed="rId2"/>
+                      <a:srcRect/>
+                      <a:stretch>
+                        <a:fillRect/>
+                      </a:stretch>
+                    </pic:blipFill>
+                    <pic:spPr>
+                      <a:xfrm>
+                        <a:off x="0" y="0"/>
+                        <a:ext cx="7714384" cy="561975"/>
+                      </a:xfrm>
+                      <a:prstGeom prst="rect"/>
+                      <a:ln/>
+                    </pic:spPr>
+                  </pic:pic>
+                </a:graphicData>
+              </a:graphic>
+            </wp:anchor>
+          </w:drawing>
+        </mc:Fallback>
+      </mc:AlternateContent>
     </w:r>
   </w:p>
 </w:hdr>

</xml_diff>